<commit_message>
Java 8 defualt method studied
</commit_message>
<xml_diff>
--- a/Material/Java 8/#02 - Iterable ForEach Method.docx
+++ b/Material/Java 8/#02 - Iterable ForEach Method.docx
@@ -14,8 +14,6 @@
           <w:szCs w:val="32"/>
         </w:rPr>
       </w:pPr>
-      <w:proofErr w:type="spellStart"/>
-      <w:proofErr w:type="gramStart"/>
       <w:r>
         <w:rPr>
           <w:rFonts w:ascii="Roboto" w:hAnsi="Roboto" w:cs="Arial"/>
@@ -25,55 +23,7 @@
           <w:sz w:val="32"/>
           <w:szCs w:val="32"/>
         </w:rPr>
-        <w:t>forEach</w:t>
-      </w:r>
-      <w:proofErr w:type="spellEnd"/>
-      <w:r>
-        <w:rPr>
-          <w:rFonts w:ascii="Roboto" w:hAnsi="Roboto" w:cs="Arial"/>
-          <w:b/>
-          <w:bCs/>
-          <w:color w:val="4D5B7C"/>
-          <w:sz w:val="32"/>
-          <w:szCs w:val="32"/>
-        </w:rPr>
-        <w:t>(</w:t>
-      </w:r>
-      <w:proofErr w:type="gramEnd"/>
-      <w:r>
-        <w:rPr>
-          <w:rFonts w:ascii="Roboto" w:hAnsi="Roboto" w:cs="Arial"/>
-          <w:b/>
-          <w:bCs/>
-          <w:color w:val="4D5B7C"/>
-          <w:sz w:val="32"/>
-          <w:szCs w:val="32"/>
-        </w:rPr>
-        <w:t xml:space="preserve">) method in </w:t>
-      </w:r>
-      <w:proofErr w:type="spellStart"/>
-      <w:r>
-        <w:rPr>
-          <w:rFonts w:ascii="Roboto" w:hAnsi="Roboto" w:cs="Arial"/>
-          <w:b/>
-          <w:bCs/>
-          <w:color w:val="4D5B7C"/>
-          <w:sz w:val="32"/>
-          <w:szCs w:val="32"/>
-        </w:rPr>
-        <w:t>Iterable</w:t>
-      </w:r>
-      <w:proofErr w:type="spellEnd"/>
-      <w:r>
-        <w:rPr>
-          <w:rFonts w:ascii="Roboto" w:hAnsi="Roboto" w:cs="Arial"/>
-          <w:b/>
-          <w:bCs/>
-          <w:color w:val="4D5B7C"/>
-          <w:sz w:val="32"/>
-          <w:szCs w:val="32"/>
-        </w:rPr>
-        <w:t xml:space="preserve"> interface</w:t>
+        <w:t>forEach() method in Iterable interface</w:t>
       </w:r>
     </w:p>
     <w:p>
@@ -90,23 +40,7 @@
           <w:rFonts w:ascii="Roboto" w:hAnsi="Roboto" w:cs="Arial"/>
           <w:color w:val="4D5B7C"/>
         </w:rPr>
-        <w:t>Whenever we need to traverse through a Collection, we need to create an Iterator whose whole purpose is to iterate over, and then we have business logic in a loop for each of the elements in the Collection. We might get </w:t>
-      </w:r>
-      <w:proofErr w:type="spellStart"/>
-      <w:r>
-        <w:rPr>
-          <w:rFonts w:ascii="Roboto" w:eastAsiaTheme="majorEastAsia" w:hAnsi="Roboto" w:cs="Arial"/>
-          <w:color w:val="4D5B7C"/>
-        </w:rPr>
-        <w:t>ConcurrentModificationException</w:t>
-      </w:r>
-      <w:proofErr w:type="spellEnd"/>
-      <w:r>
-        <w:rPr>
-          <w:rFonts w:ascii="Roboto" w:hAnsi="Roboto" w:cs="Arial"/>
-          <w:color w:val="4D5B7C"/>
-        </w:rPr>
-        <w:t> if the iterator is not used properly.</w:t>
+        <w:t>Whenever we need to traverse through a Collection, we need to create an Iterator whose whole purpose is to iterate over, and then we have business logic in a loop for each of the elements in the Collection.</w:t>
       </w:r>
     </w:p>
     <w:p>
@@ -121,6 +55,7 @@
       <w:r>
         <w:rPr>
           <w:rFonts w:ascii="Roboto" w:hAnsi="Roboto" w:cs="Arial"/>
+          <w:noProof/>
           <w:color w:val="4D5B7C"/>
         </w:rPr>
         <w:drawing>
@@ -174,107 +109,22 @@
           <w:rFonts w:ascii="Roboto" w:hAnsi="Roboto" w:cs="Arial"/>
           <w:color w:val="4D5B7C"/>
         </w:rPr>
-        <w:t xml:space="preserve">Java 8 has introduced </w:t>
+        <w:t>Java 8 has introduced forEach method in </w:t>
       </w:r>
-      <w:proofErr w:type="spellStart"/>
-      <w:r>
-        <w:rPr>
-          <w:rFonts w:ascii="Roboto" w:hAnsi="Roboto" w:cs="Arial"/>
-          <w:color w:val="4D5B7C"/>
-        </w:rPr>
-        <w:t>forEach</w:t>
-      </w:r>
-      <w:proofErr w:type="spellEnd"/>
-      <w:r>
-        <w:rPr>
-          <w:rFonts w:ascii="Roboto" w:hAnsi="Roboto" w:cs="Arial"/>
-          <w:color w:val="4D5B7C"/>
-        </w:rPr>
-        <w:t xml:space="preserve"> method in </w:t>
-      </w:r>
-      <w:proofErr w:type="spellStart"/>
-      <w:proofErr w:type="gramStart"/>
       <w:r>
         <w:rPr>
           <w:rStyle w:val="Emphasis"/>
           <w:rFonts w:ascii="Roboto" w:eastAsiaTheme="majorEastAsia" w:hAnsi="Roboto" w:cs="Arial"/>
           <w:color w:val="4D5B7C"/>
         </w:rPr>
-        <w:t>java.lang</w:t>
+        <w:t>java.lang.Iterable</w:t>
       </w:r>
-      <w:proofErr w:type="gramEnd"/>
-      <w:r>
-        <w:rPr>
-          <w:rStyle w:val="Emphasis"/>
-          <w:rFonts w:ascii="Roboto" w:eastAsiaTheme="majorEastAsia" w:hAnsi="Roboto" w:cs="Arial"/>
-          <w:color w:val="4D5B7C"/>
-        </w:rPr>
-        <w:t>.Iterable</w:t>
-      </w:r>
-      <w:proofErr w:type="spellEnd"/>
       <w:r>
         <w:rPr>
           <w:rFonts w:ascii="Roboto" w:hAnsi="Roboto" w:cs="Arial"/>
           <w:color w:val="4D5B7C"/>
         </w:rPr>
-        <w:t xml:space="preserve"> interface so that while writing code we focus on business logic. The </w:t>
-      </w:r>
-      <w:proofErr w:type="spellStart"/>
-      <w:r>
-        <w:rPr>
-          <w:rFonts w:ascii="Roboto" w:hAnsi="Roboto" w:cs="Arial"/>
-          <w:color w:val="4D5B7C"/>
-        </w:rPr>
-        <w:t>forEach</w:t>
-      </w:r>
-      <w:proofErr w:type="spellEnd"/>
-      <w:r>
-        <w:rPr>
-          <w:rFonts w:ascii="Roboto" w:hAnsi="Roboto" w:cs="Arial"/>
-          <w:color w:val="4D5B7C"/>
-        </w:rPr>
-        <w:t xml:space="preserve"> method takes </w:t>
-      </w:r>
-      <w:proofErr w:type="spellStart"/>
-      <w:proofErr w:type="gramStart"/>
-      <w:r>
-        <w:rPr>
-          <w:rFonts w:ascii="Roboto" w:hAnsi="Roboto" w:cs="Arial"/>
-          <w:color w:val="4D5B7C"/>
-        </w:rPr>
-        <w:t>java.util</w:t>
-      </w:r>
-      <w:proofErr w:type="gramEnd"/>
-      <w:r>
-        <w:rPr>
-          <w:rFonts w:ascii="Roboto" w:hAnsi="Roboto" w:cs="Arial"/>
-          <w:color w:val="4D5B7C"/>
-        </w:rPr>
-        <w:t>.function.Consumer</w:t>
-      </w:r>
-      <w:proofErr w:type="spellEnd"/>
-      <w:r>
-        <w:rPr>
-          <w:rFonts w:ascii="Roboto" w:hAnsi="Roboto" w:cs="Arial"/>
-          <w:color w:val="4D5B7C"/>
-        </w:rPr>
-        <w:t xml:space="preserve"> object as an argument, so it helps in having our business logic at a separate location that we can reuse. Let’s see </w:t>
-      </w:r>
-      <w:proofErr w:type="spellStart"/>
-      <w:r>
-        <w:rPr>
-          <w:rFonts w:ascii="Roboto" w:hAnsi="Roboto" w:cs="Arial"/>
-          <w:color w:val="4D5B7C"/>
-        </w:rPr>
-        <w:t>forEach</w:t>
-      </w:r>
-      <w:proofErr w:type="spellEnd"/>
-      <w:r>
-        <w:rPr>
-          <w:rFonts w:ascii="Roboto" w:hAnsi="Roboto" w:cs="Arial"/>
-          <w:color w:val="4D5B7C"/>
-        </w:rPr>
-        <w:t xml:space="preserve"> usage with a simple example.</w:t>
+        <w:t> interface so that while writing code we focus on business logic. The forEach method takes java.util.function.Consumer object as an argument, so it helps in having our business logic at a separate location that we can reuse. Let’s see forEach usage with a simple example.</w:t>
       </w:r>
     </w:p>
     <w:p>
@@ -289,6 +139,7 @@
       <w:r>
         <w:rPr>
           <w:rFonts w:ascii="Roboto" w:hAnsi="Roboto" w:cs="Arial"/>
+          <w:noProof/>
           <w:color w:val="4D5B7C"/>
         </w:rPr>
         <w:drawing>
@@ -338,17 +189,6 @@
           <w:szCs w:val="24"/>
         </w:rPr>
       </w:pPr>
-    </w:p>
-    <w:p>
-      <w:pPr>
-        <w:spacing w:before="100" w:beforeAutospacing="1" w:after="100" w:afterAutospacing="1" w:line="240" w:lineRule="auto"/>
-        <w:rPr>
-          <w:rFonts w:ascii="Roboto" w:hAnsi="Roboto" w:cs="Arial"/>
-          <w:color w:val="4D5B7C"/>
-          <w:sz w:val="24"/>
-          <w:szCs w:val="24"/>
-        </w:rPr>
-      </w:pPr>
       <w:r>
         <w:rPr>
           <w:rFonts w:ascii="Roboto" w:hAnsi="Roboto" w:cs="Arial"/>
@@ -356,544 +196,11 @@
           <w:sz w:val="24"/>
           <w:szCs w:val="24"/>
         </w:rPr>
-        <w:t>Now we have two terminology that we have used above</w:t>
-      </w:r>
-    </w:p>
-    <w:p>
-      <w:pPr>
-        <w:pStyle w:val="ListParagraph"/>
-        <w:numPr>
-          <w:ilvl w:val="0"/>
-          <w:numId w:val="20"/>
-        </w:numPr>
-        <w:spacing w:before="100" w:beforeAutospacing="1" w:after="100" w:afterAutospacing="1" w:line="240" w:lineRule="auto"/>
-        <w:rPr>
-          <w:rFonts w:ascii="Roboto" w:hAnsi="Roboto" w:cs="Arial"/>
-          <w:color w:val="4D5B7C"/>
-          <w:sz w:val="24"/>
-          <w:szCs w:val="24"/>
-        </w:rPr>
-      </w:pPr>
-      <w:proofErr w:type="spellStart"/>
-      <w:r>
-        <w:rPr>
-          <w:rFonts w:ascii="Roboto" w:hAnsi="Roboto" w:cs="Arial"/>
-          <w:color w:val="4D5B7C"/>
-        </w:rPr>
-        <w:t>ConcurrentModificationException</w:t>
-      </w:r>
-      <w:proofErr w:type="spellEnd"/>
-    </w:p>
-    <w:p>
-      <w:pPr>
-        <w:pStyle w:val="ListParagraph"/>
-        <w:numPr>
-          <w:ilvl w:val="0"/>
-          <w:numId w:val="20"/>
-        </w:numPr>
-        <w:spacing w:before="100" w:beforeAutospacing="1" w:after="100" w:afterAutospacing="1" w:line="240" w:lineRule="auto"/>
-        <w:rPr>
-          <w:rFonts w:ascii="Roboto" w:hAnsi="Roboto" w:cs="Arial"/>
-          <w:color w:val="4D5B7C"/>
-          <w:sz w:val="24"/>
-          <w:szCs w:val="24"/>
-        </w:rPr>
-      </w:pPr>
-      <w:proofErr w:type="spellStart"/>
-      <w:proofErr w:type="gramStart"/>
-      <w:r>
-        <w:rPr>
-          <w:rFonts w:ascii="Roboto" w:hAnsi="Roboto" w:cs="Arial"/>
-          <w:color w:val="4D5B7C"/>
-        </w:rPr>
-        <w:t>java.util</w:t>
-      </w:r>
-      <w:proofErr w:type="gramEnd"/>
-      <w:r>
-        <w:rPr>
-          <w:rFonts w:ascii="Roboto" w:hAnsi="Roboto" w:cs="Arial"/>
-          <w:color w:val="4D5B7C"/>
-        </w:rPr>
-        <w:t>.function.Consumer</w:t>
-      </w:r>
-      <w:proofErr w:type="spellEnd"/>
-    </w:p>
-    <w:p>
-      <w:pPr>
-        <w:spacing w:before="100" w:beforeAutospacing="1" w:after="100" w:afterAutospacing="1" w:line="240" w:lineRule="auto"/>
-        <w:rPr>
-          <w:rFonts w:ascii="Roboto" w:hAnsi="Roboto" w:cs="Arial"/>
-          <w:color w:val="4D5B7C"/>
-          <w:sz w:val="24"/>
-          <w:szCs w:val="24"/>
-        </w:rPr>
-      </w:pPr>
-      <w:r>
-        <w:rPr>
-          <w:rFonts w:ascii="Roboto" w:hAnsi="Roboto" w:cs="Arial"/>
-          <w:color w:val="4D5B7C"/>
-          <w:sz w:val="24"/>
-          <w:szCs w:val="24"/>
-        </w:rPr>
-        <w:lastRenderedPageBreak/>
-        <w:t>You might not have familiar with it.</w:t>
-      </w:r>
-    </w:p>
-    <w:p>
-      <w:pPr>
-        <w:spacing w:before="100" w:beforeAutospacing="1" w:after="100" w:afterAutospacing="1" w:line="240" w:lineRule="auto"/>
-        <w:rPr>
-          <w:rFonts w:ascii="Roboto" w:hAnsi="Roboto" w:cs="Arial"/>
-          <w:b/>
-          <w:bCs/>
-          <w:color w:val="4D5B7C"/>
-          <w:sz w:val="24"/>
-          <w:szCs w:val="24"/>
-        </w:rPr>
-      </w:pPr>
-      <w:r>
-        <w:rPr>
-          <w:rFonts w:ascii="Roboto" w:hAnsi="Roboto" w:cs="Arial"/>
-          <w:color w:val="4D5B7C"/>
-          <w:sz w:val="24"/>
-          <w:szCs w:val="24"/>
-        </w:rPr>
-        <w:t xml:space="preserve">So here we will only discuss about </w:t>
-      </w:r>
-      <w:proofErr w:type="spellStart"/>
-      <w:r>
-        <w:rPr>
-          <w:rFonts w:ascii="Roboto" w:hAnsi="Roboto" w:cs="Arial"/>
-          <w:b/>
-          <w:bCs/>
-          <w:color w:val="4D5B7C"/>
-          <w:sz w:val="24"/>
-          <w:szCs w:val="24"/>
-        </w:rPr>
-        <w:t>ConcurrentModificationException</w:t>
-      </w:r>
-      <w:proofErr w:type="spellEnd"/>
-    </w:p>
-    <w:p>
-      <w:pPr>
-        <w:spacing w:before="100" w:beforeAutospacing="1" w:after="100" w:afterAutospacing="1" w:line="240" w:lineRule="auto"/>
-        <w:rPr>
-          <w:rFonts w:ascii="Roboto" w:hAnsi="Roboto" w:cs="Arial"/>
-          <w:color w:val="4D5B7C"/>
-        </w:rPr>
-      </w:pPr>
-    </w:p>
-    <w:p>
-      <w:pPr>
-        <w:spacing w:before="100" w:beforeAutospacing="1" w:after="100" w:afterAutospacing="1" w:line="240" w:lineRule="auto"/>
-        <w:rPr>
-          <w:rFonts w:ascii="Roboto" w:hAnsi="Roboto" w:cs="Arial"/>
-          <w:color w:val="4D5B7C"/>
-        </w:rPr>
-      </w:pPr>
-      <w:r>
-        <w:rPr>
-          <w:rFonts w:ascii="Roboto" w:hAnsi="Roboto" w:cs="Arial"/>
-          <w:color w:val="4D5B7C"/>
-        </w:rPr>
-        <w:t xml:space="preserve">This exception occurs when we are iterating over a Collection using </w:t>
-      </w:r>
-      <w:r>
-        <w:rPr>
-          <w:rFonts w:ascii="Roboto" w:hAnsi="Roboto" w:cs="Arial"/>
-          <w:b/>
-          <w:bCs/>
-          <w:color w:val="4D5B7C"/>
-        </w:rPr>
-        <w:t xml:space="preserve">Enhance for loop, </w:t>
-      </w:r>
-      <w:r>
-        <w:rPr>
-          <w:rFonts w:ascii="Roboto" w:hAnsi="Roboto" w:cs="Arial"/>
-          <w:b/>
-          <w:bCs/>
-          <w:color w:val="4D5B7C"/>
-        </w:rPr>
-        <w:t xml:space="preserve">Regular for loop </w:t>
-      </w:r>
-      <w:r>
-        <w:rPr>
-          <w:rFonts w:ascii="Roboto" w:hAnsi="Roboto" w:cs="Arial"/>
-          <w:color w:val="4D5B7C"/>
-        </w:rPr>
-        <w:t xml:space="preserve">or </w:t>
-      </w:r>
-      <w:r>
-        <w:rPr>
-          <w:rFonts w:ascii="Roboto" w:hAnsi="Roboto" w:cs="Arial"/>
-          <w:b/>
-          <w:bCs/>
-          <w:color w:val="4D5B7C"/>
-        </w:rPr>
-        <w:t>Iterator</w:t>
-      </w:r>
-      <w:r>
-        <w:rPr>
-          <w:rFonts w:ascii="Roboto" w:hAnsi="Roboto" w:cs="Arial"/>
-          <w:b/>
-          <w:bCs/>
-          <w:color w:val="4D5B7C"/>
-        </w:rPr>
-        <w:t xml:space="preserve"> </w:t>
-      </w:r>
-      <w:r>
-        <w:rPr>
-          <w:rFonts w:ascii="Roboto" w:hAnsi="Roboto" w:cs="Arial"/>
-          <w:color w:val="4D5B7C"/>
-        </w:rPr>
-        <w:t xml:space="preserve">and while iterating we are trying to modify </w:t>
-      </w:r>
-      <w:proofErr w:type="gramStart"/>
-      <w:r>
-        <w:rPr>
-          <w:rFonts w:ascii="Roboto" w:hAnsi="Roboto" w:cs="Arial"/>
-          <w:color w:val="4D5B7C"/>
-        </w:rPr>
-        <w:t>( removing</w:t>
-      </w:r>
-      <w:proofErr w:type="gramEnd"/>
-      <w:r>
-        <w:rPr>
-          <w:rFonts w:ascii="Roboto" w:hAnsi="Roboto" w:cs="Arial"/>
-          <w:color w:val="4D5B7C"/>
-        </w:rPr>
-        <w:t>, adding or setting elements ) our collection.</w:t>
-      </w:r>
-    </w:p>
-    <w:p>
-      <w:pPr>
-        <w:spacing w:before="100" w:beforeAutospacing="1" w:after="100" w:afterAutospacing="1" w:line="240" w:lineRule="auto"/>
-        <w:rPr>
-          <w:rFonts w:ascii="Roboto" w:hAnsi="Roboto" w:cs="Arial"/>
-          <w:color w:val="4D5B7C"/>
-        </w:rPr>
-      </w:pPr>
-      <w:r>
-        <w:rPr>
-          <w:rFonts w:ascii="Roboto" w:hAnsi="Roboto" w:cs="Arial"/>
-          <w:color w:val="4D5B7C"/>
-        </w:rPr>
-        <w:t xml:space="preserve">For </w:t>
-      </w:r>
-      <w:proofErr w:type="gramStart"/>
-      <w:r>
-        <w:rPr>
-          <w:rFonts w:ascii="Roboto" w:hAnsi="Roboto" w:cs="Arial"/>
-          <w:color w:val="4D5B7C"/>
-        </w:rPr>
-        <w:t>example :</w:t>
-      </w:r>
-      <w:proofErr w:type="gramEnd"/>
-    </w:p>
-    <w:p>
-      <w:pPr>
-        <w:spacing w:before="100" w:beforeAutospacing="1" w:after="100" w:afterAutospacing="1" w:line="240" w:lineRule="auto"/>
-        <w:rPr>
-          <w:rFonts w:ascii="Roboto" w:hAnsi="Roboto" w:cs="Arial"/>
-          <w:color w:val="4D5B7C"/>
-        </w:rPr>
-      </w:pPr>
-      <w:r>
-        <w:rPr>
-          <w:rFonts w:ascii="Roboto" w:hAnsi="Roboto" w:cs="Arial"/>
-          <w:color w:val="4D5B7C"/>
-        </w:rPr>
-        <w:drawing>
-          <wp:inline distT="0" distB="0" distL="0" distR="0" wp14:anchorId="19B9C507" wp14:editId="57D11195">
-            <wp:extent cx="4313008" cy="2976960"/>
-            <wp:effectExtent l="0" t="0" r="0" b="0"/>
-            <wp:docPr id="5" name="Picture 5" descr="Text&#10;&#10;Description automatically generated"/>
-            <wp:cNvGraphicFramePr>
-              <a:graphicFrameLocks xmlns:a="http://schemas.openxmlformats.org/drawingml/2006/main" noChangeAspect="1"/>
-            </wp:cNvGraphicFramePr>
-            <a:graphic xmlns:a="http://schemas.openxmlformats.org/drawingml/2006/main">
-              <a:graphicData uri="http://schemas.openxmlformats.org/drawingml/2006/picture">
-                <pic:pic xmlns:pic="http://schemas.openxmlformats.org/drawingml/2006/picture">
-                  <pic:nvPicPr>
-                    <pic:cNvPr id="5" name="Picture 5" descr="Text&#10;&#10;Description automatically generated"/>
-                    <pic:cNvPicPr/>
-                  </pic:nvPicPr>
-                  <pic:blipFill>
-                    <a:blip r:embed="rId9"/>
-                    <a:stretch>
-                      <a:fillRect/>
-                    </a:stretch>
-                  </pic:blipFill>
-                  <pic:spPr>
-                    <a:xfrm>
-                      <a:off x="0" y="0"/>
-                      <a:ext cx="4317362" cy="2979965"/>
-                    </a:xfrm>
-                    <a:prstGeom prst="rect">
-                      <a:avLst/>
-                    </a:prstGeom>
-                  </pic:spPr>
-                </pic:pic>
-              </a:graphicData>
-            </a:graphic>
-          </wp:inline>
-        </w:drawing>
-      </w:r>
-    </w:p>
-    <w:p>
-      <w:pPr>
-        <w:spacing w:before="100" w:beforeAutospacing="1" w:after="100" w:afterAutospacing="1" w:line="240" w:lineRule="auto"/>
-        <w:rPr>
-          <w:rFonts w:ascii="Roboto" w:hAnsi="Roboto" w:cs="Arial"/>
-          <w:color w:val="4D5B7C"/>
-        </w:rPr>
-      </w:pPr>
-      <w:r>
-        <w:rPr>
-          <w:rFonts w:ascii="Roboto" w:hAnsi="Roboto" w:cs="Arial"/>
-          <w:color w:val="4D5B7C"/>
-        </w:rPr>
-        <w:drawing>
-          <wp:inline distT="0" distB="0" distL="0" distR="0" wp14:anchorId="4624FB56" wp14:editId="028221F2">
-            <wp:extent cx="5731510" cy="778510"/>
-            <wp:effectExtent l="0" t="0" r="2540" b="2540"/>
-            <wp:docPr id="6" name="Picture 6" descr="Text&#10;&#10;Description automatically generated"/>
-            <wp:cNvGraphicFramePr>
-              <a:graphicFrameLocks xmlns:a="http://schemas.openxmlformats.org/drawingml/2006/main" noChangeAspect="1"/>
-            </wp:cNvGraphicFramePr>
-            <a:graphic xmlns:a="http://schemas.openxmlformats.org/drawingml/2006/main">
-              <a:graphicData uri="http://schemas.openxmlformats.org/drawingml/2006/picture">
-                <pic:pic xmlns:pic="http://schemas.openxmlformats.org/drawingml/2006/picture">
-                  <pic:nvPicPr>
-                    <pic:cNvPr id="6" name="Picture 6" descr="Text&#10;&#10;Description automatically generated"/>
-                    <pic:cNvPicPr/>
-                  </pic:nvPicPr>
-                  <pic:blipFill>
-                    <a:blip r:embed="rId10"/>
-                    <a:stretch>
-                      <a:fillRect/>
-                    </a:stretch>
-                  </pic:blipFill>
-                  <pic:spPr>
-                    <a:xfrm>
-                      <a:off x="0" y="0"/>
-                      <a:ext cx="5731510" cy="778510"/>
-                    </a:xfrm>
-                    <a:prstGeom prst="rect">
-                      <a:avLst/>
-                    </a:prstGeom>
-                  </pic:spPr>
-                </pic:pic>
-              </a:graphicData>
-            </a:graphic>
-          </wp:inline>
-        </w:drawing>
-      </w:r>
-    </w:p>
-    <w:p>
-      <w:pPr>
-        <w:spacing w:before="100" w:beforeAutospacing="1" w:after="100" w:afterAutospacing="1" w:line="240" w:lineRule="auto"/>
-        <w:rPr>
-          <w:rFonts w:ascii="Roboto" w:hAnsi="Roboto" w:cs="Arial"/>
-          <w:color w:val="4D5B7C"/>
-        </w:rPr>
-      </w:pPr>
-    </w:p>
-    <w:p>
-      <w:pPr>
-        <w:spacing w:before="100" w:beforeAutospacing="1" w:after="100" w:afterAutospacing="1" w:line="240" w:lineRule="auto"/>
-        <w:rPr>
-          <w:rFonts w:ascii="Roboto" w:hAnsi="Roboto" w:cs="Arial"/>
-          <w:color w:val="4D5B7C"/>
-        </w:rPr>
-      </w:pPr>
-      <w:r>
-        <w:rPr>
-          <w:rFonts w:ascii="Roboto" w:hAnsi="Roboto" w:cs="Arial"/>
-          <w:color w:val="4D5B7C"/>
-        </w:rPr>
-        <w:t xml:space="preserve">So according to java developers, if you really want to remove elements while iterating then you should iterate the collection using </w:t>
-      </w:r>
-      <w:r>
-        <w:rPr>
-          <w:rFonts w:ascii="Roboto" w:hAnsi="Roboto" w:cs="Arial"/>
-          <w:b/>
-          <w:bCs/>
-          <w:color w:val="4D5B7C"/>
-        </w:rPr>
-        <w:t>Iterator</w:t>
-      </w:r>
-      <w:r>
-        <w:rPr>
-          <w:rFonts w:ascii="Roboto" w:hAnsi="Roboto" w:cs="Arial"/>
-          <w:color w:val="4D5B7C"/>
-        </w:rPr>
-        <w:t xml:space="preserve"> and use Iterator’s </w:t>
-      </w:r>
-      <w:proofErr w:type="gramStart"/>
-      <w:r>
-        <w:rPr>
-          <w:rFonts w:ascii="Roboto" w:hAnsi="Roboto" w:cs="Arial"/>
-          <w:color w:val="4D5B7C"/>
-        </w:rPr>
-        <w:t>remove(</w:t>
-      </w:r>
-      <w:proofErr w:type="gramEnd"/>
-      <w:r>
-        <w:rPr>
-          <w:rFonts w:ascii="Roboto" w:hAnsi="Roboto" w:cs="Arial"/>
-          <w:color w:val="4D5B7C"/>
-        </w:rPr>
-        <w:t>) method.</w:t>
-      </w:r>
-    </w:p>
-    <w:p>
-      <w:pPr>
-        <w:spacing w:before="100" w:beforeAutospacing="1" w:after="100" w:afterAutospacing="1" w:line="240" w:lineRule="auto"/>
-        <w:rPr>
-          <w:rFonts w:ascii="Roboto" w:hAnsi="Roboto" w:cs="Arial"/>
-          <w:color w:val="4D5B7C"/>
-        </w:rPr>
-      </w:pPr>
-    </w:p>
-    <w:p>
-      <w:pPr>
-        <w:spacing w:before="100" w:beforeAutospacing="1" w:after="100" w:afterAutospacing="1" w:line="240" w:lineRule="auto"/>
-        <w:rPr>
-          <w:rFonts w:ascii="Roboto" w:hAnsi="Roboto" w:cs="Arial"/>
-          <w:color w:val="4D5B7C"/>
-        </w:rPr>
-      </w:pPr>
-      <w:r>
-        <w:rPr>
-          <w:rFonts w:ascii="Roboto" w:hAnsi="Roboto" w:cs="Arial"/>
-          <w:color w:val="4D5B7C"/>
-        </w:rPr>
-        <w:t xml:space="preserve">Below is the </w:t>
-      </w:r>
-      <w:proofErr w:type="gramStart"/>
-      <w:r>
-        <w:rPr>
-          <w:rFonts w:ascii="Roboto" w:hAnsi="Roboto" w:cs="Arial"/>
-          <w:color w:val="4D5B7C"/>
-        </w:rPr>
-        <w:t>demonstration :</w:t>
-      </w:r>
-      <w:proofErr w:type="gramEnd"/>
-    </w:p>
-    <w:p>
-      <w:pPr>
-        <w:spacing w:before="100" w:beforeAutospacing="1" w:after="100" w:afterAutospacing="1" w:line="240" w:lineRule="auto"/>
-        <w:rPr>
-          <w:rFonts w:ascii="Roboto" w:hAnsi="Roboto" w:cs="Arial"/>
-          <w:color w:val="4D5B7C"/>
-        </w:rPr>
-      </w:pPr>
-      <w:r>
-        <w:rPr>
-          <w:rFonts w:ascii="Roboto" w:hAnsi="Roboto" w:cs="Arial"/>
-          <w:color w:val="4D5B7C"/>
-        </w:rPr>
-        <w:lastRenderedPageBreak/>
-        <w:drawing>
-          <wp:inline distT="0" distB="0" distL="0" distR="0" wp14:anchorId="7F698475" wp14:editId="4703924E">
-            <wp:extent cx="4883847" cy="4798895"/>
-            <wp:effectExtent l="0" t="0" r="0" b="1905"/>
-            <wp:docPr id="7" name="Picture 7" descr="Text&#10;&#10;Description automatically generated"/>
-            <wp:cNvGraphicFramePr>
-              <a:graphicFrameLocks xmlns:a="http://schemas.openxmlformats.org/drawingml/2006/main" noChangeAspect="1"/>
-            </wp:cNvGraphicFramePr>
-            <a:graphic xmlns:a="http://schemas.openxmlformats.org/drawingml/2006/main">
-              <a:graphicData uri="http://schemas.openxmlformats.org/drawingml/2006/picture">
-                <pic:pic xmlns:pic="http://schemas.openxmlformats.org/drawingml/2006/picture">
-                  <pic:nvPicPr>
-                    <pic:cNvPr id="7" name="Picture 7" descr="Text&#10;&#10;Description automatically generated"/>
-                    <pic:cNvPicPr/>
-                  </pic:nvPicPr>
-                  <pic:blipFill>
-                    <a:blip r:embed="rId11"/>
-                    <a:stretch>
-                      <a:fillRect/>
-                    </a:stretch>
-                  </pic:blipFill>
-                  <pic:spPr>
-                    <a:xfrm>
-                      <a:off x="0" y="0"/>
-                      <a:ext cx="4892509" cy="4807406"/>
-                    </a:xfrm>
-                    <a:prstGeom prst="rect">
-                      <a:avLst/>
-                    </a:prstGeom>
-                  </pic:spPr>
-                </pic:pic>
-              </a:graphicData>
-            </a:graphic>
-          </wp:inline>
-        </w:drawing>
-      </w:r>
-    </w:p>
-    <w:p>
-      <w:pPr>
-        <w:spacing w:before="100" w:beforeAutospacing="1" w:after="100" w:afterAutospacing="1" w:line="240" w:lineRule="auto"/>
-        <w:rPr>
-          <w:rFonts w:ascii="Roboto" w:hAnsi="Roboto" w:cs="Arial"/>
-          <w:color w:val="4D5B7C"/>
-        </w:rPr>
-      </w:pPr>
-    </w:p>
-    <w:p>
-      <w:pPr>
-        <w:spacing w:before="100" w:beforeAutospacing="1" w:after="100" w:afterAutospacing="1" w:line="240" w:lineRule="auto"/>
-        <w:rPr>
-          <w:rFonts w:ascii="Roboto" w:hAnsi="Roboto" w:cs="Arial"/>
-          <w:color w:val="4D5B7C"/>
-          <w:sz w:val="24"/>
-          <w:szCs w:val="24"/>
-        </w:rPr>
-      </w:pPr>
-      <w:r>
-        <w:rPr>
-          <w:rFonts w:ascii="Roboto" w:hAnsi="Roboto" w:cs="Arial"/>
-          <w:color w:val="4D5B7C"/>
-          <w:sz w:val="24"/>
-          <w:szCs w:val="24"/>
-        </w:rPr>
-        <w:t xml:space="preserve">In the next tutorial, we will talk about what is functional programming. Also, </w:t>
-      </w:r>
-      <w:proofErr w:type="spellStart"/>
-      <w:proofErr w:type="gramStart"/>
-      <w:r>
-        <w:rPr>
-          <w:rFonts w:ascii="Roboto" w:hAnsi="Roboto" w:cs="Arial"/>
-          <w:color w:val="4D5B7C"/>
-          <w:sz w:val="24"/>
-          <w:szCs w:val="24"/>
-        </w:rPr>
-        <w:t>java.util</w:t>
-      </w:r>
-      <w:proofErr w:type="gramEnd"/>
-      <w:r>
-        <w:rPr>
-          <w:rFonts w:ascii="Roboto" w:hAnsi="Roboto" w:cs="Arial"/>
-          <w:color w:val="4D5B7C"/>
-          <w:sz w:val="24"/>
-          <w:szCs w:val="24"/>
-        </w:rPr>
-        <w:t>.function.Consumer</w:t>
-      </w:r>
-      <w:proofErr w:type="spellEnd"/>
-      <w:r>
-        <w:rPr>
-          <w:rFonts w:ascii="Roboto" w:hAnsi="Roboto" w:cs="Arial"/>
-          <w:color w:val="4D5B7C"/>
-          <w:sz w:val="24"/>
-          <w:szCs w:val="24"/>
-        </w:rPr>
-        <w:t xml:space="preserve"> will be cover there.</w:t>
+        <w:t>We are using java.util.function.Consumer which will cover later deeply in functional programming discussion.</w:t>
       </w:r>
     </w:p>
     <w:sectPr>
-      <w:headerReference w:type="default" r:id="rId12"/>
+      <w:headerReference w:type="default" r:id="rId9"/>
       <w:pgSz w:w="11906" w:h="16838"/>
       <w:pgMar w:top="1440" w:right="1440" w:bottom="1440" w:left="1440" w:header="708" w:footer="708" w:gutter="0"/>
       <w:cols w:space="708"/>
@@ -970,25 +277,42 @@
         <w:sz w:val="32"/>
         <w:szCs w:val="32"/>
       </w:rPr>
-      <w:t xml:space="preserve">#02 - </w:t>
+      <w:t xml:space="preserve">#02 </w:t>
     </w:r>
-    <w:proofErr w:type="spellStart"/>
     <w:r>
       <w:rPr>
         <w:rFonts w:ascii="Algerian" w:hAnsi="Algerian"/>
         <w:sz w:val="32"/>
         <w:szCs w:val="32"/>
       </w:rPr>
-      <w:t>forEach</w:t>
+      <w:t>–</w:t>
     </w:r>
-    <w:proofErr w:type="spellEnd"/>
     <w:r>
       <w:rPr>
         <w:rFonts w:ascii="Algerian" w:hAnsi="Algerian"/>
         <w:sz w:val="32"/>
         <w:szCs w:val="32"/>
       </w:rPr>
-      <w:t>, default and static method</w:t>
+      <w:t xml:space="preserve"> forEach</w:t>
+    </w:r>
+    <w:r>
+      <w:rPr>
+        <w:rFonts w:ascii="Algerian" w:hAnsi="Algerian"/>
+        <w:sz w:val="32"/>
+        <w:szCs w:val="32"/>
+      </w:rPr>
+      <w:t xml:space="preserve"> method in iterable interface</w:t>
+    </w:r>
+    <w:r>
+      <w:rPr>
+        <w:rFonts w:ascii="Algerian" w:hAnsi="Algerian"/>
+        <w:caps/>
+        <w:noProof/>
+        <w:color w:val="808080" w:themeColor="background1" w:themeShade="80"/>
+        <w:sz w:val="32"/>
+        <w:szCs w:val="32"/>
+      </w:rPr>
+      <w:t xml:space="preserve"> </w:t>
     </w:r>
     <w:r>
       <w:rPr>

</xml_diff>